<commit_message>
updated readme and key findings
</commit_message>
<xml_diff>
--- a/docs/Key_Findings.docx
+++ b/docs/Key_Findings.docx
@@ -98,16 +98,8 @@
         <w:rPr>
           <w:b/>
         </w:rPr>
-        <w:t xml:space="preserve">Internal/ </w:t>
-      </w:r>
-      <w:proofErr w:type="spellStart"/>
-      <w:r>
-        <w:rPr>
-          <w:b/>
-        </w:rPr>
-        <w:t>Self Referral</w:t>
-      </w:r>
-      <w:proofErr w:type="spellEnd"/>
+        <w:t>Internal/ Self Referral</w:t>
+      </w:r>
     </w:p>
     <w:p>
       <w:r>
@@ -570,7 +562,6 @@
           <w:b/>
         </w:rPr>
       </w:pPr>
-      <w:bookmarkStart w:id="0" w:name="_GoBack"/>
       <w:r>
         <w:rPr>
           <w:b/>
@@ -696,15 +687,7 @@
         <w:t xml:space="preserve"> collapse</w:t>
       </w:r>
       <w:r>
-        <w:t xml:space="preserve"> of the repeat purchase rate would lead to lower future LTV likewise a continued erosion of the Platinum share of customers would bring about a weaker customer base. While an inflation in the bronze share of customers may create the false illusion of increasing growth while </w:t>
-      </w:r>
-      <w:proofErr w:type="spellStart"/>
-      <w:r>
-        <w:t>infact</w:t>
-      </w:r>
-      <w:proofErr w:type="spellEnd"/>
-      <w:r>
-        <w:t xml:space="preserve"> it is tending towards high churn rate. The illusion that marketing is efficient creates a situation where revenue growth masks margin decay. Overall the unit economics are eroding while leadership thinks growth is fine.</w:t>
+        <w:t xml:space="preserve"> of the repeat purchase rate would lead to lower future LTV likewise a continued erosion of the Platinum share of customers would bring about a weaker customer base. While an inflation in the bronze share of customers may create the false illusion of increasing growth while infact it is tending towards high churn rate. The illusion that marketing is efficient creates a situation where revenue growth masks margin decay. Overall the unit economics are eroding while leadership thinks growth is fine.</w:t>
       </w:r>
     </w:p>
     <w:p>
@@ -762,16 +745,525 @@
         </w:rPr>
       </w:pPr>
     </w:p>
+    <w:p/>
+    <w:p/>
+    <w:p>
+      <w:pPr>
+        <w:rPr>
+          <w:b/>
+        </w:rPr>
+      </w:pPr>
+      <w:r>
+        <w:rPr>
+          <w:b/>
+        </w:rPr>
+        <w:lastRenderedPageBreak/>
+        <w:t>Analysis Step 3</w:t>
+      </w:r>
+    </w:p>
+    <w:p>
+      <w:pPr>
+        <w:rPr>
+          <w:b/>
+        </w:rPr>
+      </w:pPr>
+      <w:r>
+        <w:rPr>
+          <w:b/>
+        </w:rPr>
+        <w:t>Key Findings</w:t>
+      </w:r>
+    </w:p>
+    <w:p>
+      <w:pPr>
+        <w:pStyle w:val="ListParagraph"/>
+        <w:numPr>
+          <w:ilvl w:val="0"/>
+          <w:numId w:val="2"/>
+        </w:numPr>
+        <w:rPr>
+          <w:b/>
+        </w:rPr>
+      </w:pPr>
+      <w:r>
+        <w:rPr>
+          <w:b/>
+        </w:rPr>
+        <w:t>Behavioral Quality</w:t>
+      </w:r>
+    </w:p>
+    <w:p>
+      <w:r>
+        <w:t xml:space="preserve">The </w:t>
+      </w:r>
+      <w:r>
+        <w:t>Repeat Purchase Rate</w:t>
+      </w:r>
+      <w:r>
+        <w:t xml:space="preserve"> collapses drastically across cohorts from 78% in November to 38% in december and 16% in january. Likewise, one-time buyers surge from 71% in November to 86% in December and 94% in January</w:t>
+      </w:r>
+      <w:r>
+        <w:t xml:space="preserve">. Across the cohorts, the volume of platinum customers dropped drastically from 24% in November to 8 % in December. </w:t>
+      </w:r>
+      <w:r>
+        <w:t xml:space="preserve">Gold customers remained stable at 22% while both silver and bronze customers increased from 26% to 31 % and 41% respectively. </w:t>
+      </w:r>
+    </w:p>
+    <w:p>
+      <w:pPr>
+        <w:pStyle w:val="ListParagraph"/>
+        <w:numPr>
+          <w:ilvl w:val="0"/>
+          <w:numId w:val="2"/>
+        </w:numPr>
+        <w:rPr>
+          <w:b/>
+        </w:rPr>
+      </w:pPr>
+      <w:r>
+        <w:rPr>
+          <w:b/>
+        </w:rPr>
+        <w:t>Key Diagnostic Driver of Decay</w:t>
+      </w:r>
+    </w:p>
+    <w:p>
+      <w:r>
+        <w:t>The average days to 2</w:t>
+      </w:r>
+      <w:r>
+        <w:rPr>
+          <w:vertAlign w:val="superscript"/>
+        </w:rPr>
+        <w:t>nd</w:t>
+      </w:r>
+      <w:r>
+        <w:t xml:space="preserve"> purchase increased from 3.9 days in November cohort to 1.49 days in January cohort. Secondly, percentage of users purchasing within 7 days increased </w:t>
+      </w:r>
+      <w:r>
+        <w:t>from 85% in November cohort to 90% in January cohort. Lastly</w:t>
+      </w:r>
+      <w:r>
+        <w:t>, within 30 days, almost all newer cohorts repurchase. This shows that later cohorts are not slower to repurchase, they actually repurchase fast when they do</w:t>
+      </w:r>
+    </w:p>
+    <w:p>
+      <w:pPr>
+        <w:rPr>
+          <w:b/>
+        </w:rPr>
+      </w:pPr>
+      <w:r>
+        <w:rPr>
+          <w:b/>
+        </w:rPr>
+        <w:t>Key Insight</w:t>
+      </w:r>
+    </w:p>
     <w:p>
       <w:pPr>
         <w:pStyle w:val="NormalWeb"/>
         <w:jc w:val="both"/>
         <w:rPr>
           <w:rFonts w:asciiTheme="minorHAnsi" w:hAnsiTheme="minorHAnsi" w:cstheme="minorHAnsi"/>
-        </w:rPr>
-      </w:pPr>
-    </w:p>
-    <w:bookmarkEnd w:id="0"/>
+          <w:sz w:val="22"/>
+          <w:szCs w:val="22"/>
+        </w:rPr>
+      </w:pPr>
+      <w:r>
+        <w:rPr>
+          <w:rFonts w:asciiTheme="minorHAnsi" w:hAnsiTheme="minorHAnsi" w:cstheme="minorHAnsi"/>
+          <w:sz w:val="22"/>
+          <w:szCs w:val="22"/>
+        </w:rPr>
+        <w:t>This pattern clearly portrays the gradual takeover of the customer base over time by a group of low quality customers out of which only few of them majorly purchase one time and exit the system. This is a classic retention decay pattern confirming cohort deterioration.</w:t>
+      </w:r>
+      <w:r>
+        <w:rPr>
+          <w:rFonts w:asciiTheme="minorHAnsi" w:hAnsiTheme="minorHAnsi" w:cstheme="minorHAnsi"/>
+          <w:sz w:val="22"/>
+          <w:szCs w:val="22"/>
+        </w:rPr>
+        <w:t xml:space="preserve"> Customers are not deteriorating because of low engagement but only fewer customers are entering the repeat journey at all. This shows lower activation probability. Old cohort (November) contains many users who activate repeat and become high value customers while newer cohorts contains many users too but only few of them purchase a second time while most purchase only once and exit the system. So the problem occurs before a second purchase. This is evident from the collapse of the high-value tiers from 24% to 8% and the surge of low-value customers from 26% to 41%.</w:t>
+      </w:r>
+      <w:r>
+        <w:rPr>
+          <w:rFonts w:asciiTheme="minorHAnsi" w:hAnsiTheme="minorHAnsi" w:cstheme="minorHAnsi"/>
+          <w:sz w:val="22"/>
+          <w:szCs w:val="22"/>
+        </w:rPr>
+        <w:t xml:space="preserve"> So what we have is stable customer acquisition who have a fast repeat when activated</w:t>
+      </w:r>
+      <w:r>
+        <w:rPr>
+          <w:rFonts w:asciiTheme="minorHAnsi" w:hAnsiTheme="minorHAnsi" w:cstheme="minorHAnsi"/>
+          <w:sz w:val="22"/>
+          <w:szCs w:val="22"/>
+        </w:rPr>
+        <w:t xml:space="preserve"> </w:t>
+      </w:r>
+      <w:r>
+        <w:rPr>
+          <w:rFonts w:asciiTheme="minorHAnsi" w:hAnsiTheme="minorHAnsi" w:cstheme="minorHAnsi"/>
+          <w:sz w:val="22"/>
+          <w:szCs w:val="22"/>
+        </w:rPr>
+        <w:t xml:space="preserve">and a falling activation rate leading to early lifecycle failure. </w:t>
+      </w:r>
+      <w:r>
+        <w:rPr>
+          <w:rFonts w:asciiTheme="minorHAnsi" w:hAnsiTheme="minorHAnsi" w:cstheme="minorHAnsi"/>
+          <w:sz w:val="22"/>
+          <w:szCs w:val="22"/>
+        </w:rPr>
+        <w:t>The real issue here is post-acquisition experience and not marketing</w:t>
+      </w:r>
+      <w:r>
+        <w:rPr>
+          <w:rFonts w:asciiTheme="minorHAnsi" w:hAnsiTheme="minorHAnsi" w:cstheme="minorHAnsi"/>
+          <w:sz w:val="22"/>
+          <w:szCs w:val="22"/>
+        </w:rPr>
+        <w:t>. This is the causal mechanism.</w:t>
+      </w:r>
+      <w:r>
+        <w:rPr>
+          <w:rFonts w:asciiTheme="minorHAnsi" w:hAnsiTheme="minorHAnsi" w:cstheme="minorHAnsi"/>
+          <w:sz w:val="22"/>
+          <w:szCs w:val="22"/>
+        </w:rPr>
+        <w:t xml:space="preserve"> </w:t>
+      </w:r>
+      <w:r>
+        <w:rPr>
+          <w:rFonts w:asciiTheme="minorHAnsi" w:hAnsiTheme="minorHAnsi" w:cstheme="minorHAnsi"/>
+          <w:sz w:val="22"/>
+          <w:szCs w:val="22"/>
+        </w:rPr>
+        <w:t>The analysis redirected focus toward post-purchase experience — where the true leverage existed.</w:t>
+      </w:r>
+    </w:p>
+    <w:p>
+      <w:pPr>
+        <w:rPr>
+          <w:b/>
+        </w:rPr>
+      </w:pPr>
+      <w:r>
+        <w:rPr>
+          <w:b/>
+        </w:rPr>
+        <w:t>Economic Implication</w:t>
+      </w:r>
+    </w:p>
+    <w:p>
+      <w:r>
+        <w:t xml:space="preserve">If this </w:t>
+      </w:r>
+      <w:r>
+        <w:t>trajectory continues:</w:t>
+      </w:r>
+    </w:p>
+    <w:p>
+      <w:pPr>
+        <w:pStyle w:val="ListParagraph"/>
+        <w:numPr>
+          <w:ilvl w:val="0"/>
+          <w:numId w:val="1"/>
+        </w:numPr>
+      </w:pPr>
+      <w:r>
+        <w:t>Revenue will drop in addition to the margin</w:t>
+      </w:r>
+    </w:p>
+    <w:p>
+      <w:pPr>
+        <w:pStyle w:val="ListParagraph"/>
+        <w:numPr>
+          <w:ilvl w:val="0"/>
+          <w:numId w:val="1"/>
+        </w:numPr>
+      </w:pPr>
+      <w:r>
+        <w:t>CAC will start to rise relative to the revenue being generated</w:t>
+      </w:r>
+    </w:p>
+    <w:p>
+      <w:pPr>
+        <w:pStyle w:val="ListParagraph"/>
+        <w:numPr>
+          <w:ilvl w:val="0"/>
+          <w:numId w:val="1"/>
+        </w:numPr>
+      </w:pPr>
+      <w:r>
+        <w:t>The cost of customer acquisition will not justify the revenue been made from such customers</w:t>
+      </w:r>
+    </w:p>
+    <w:p>
+      <w:r>
+        <w:t>Misdiagnosing this problem as an acquisition issue would have led to:</w:t>
+      </w:r>
+    </w:p>
+    <w:p>
+      <w:pPr>
+        <w:pStyle w:val="ListParagraph"/>
+        <w:numPr>
+          <w:ilvl w:val="0"/>
+          <w:numId w:val="1"/>
+        </w:numPr>
+      </w:pPr>
+      <w:r>
+        <w:t>Unnecessary marketing spend changes</w:t>
+      </w:r>
+    </w:p>
+    <w:p>
+      <w:pPr>
+        <w:pStyle w:val="ListParagraph"/>
+        <w:numPr>
+          <w:ilvl w:val="0"/>
+          <w:numId w:val="1"/>
+        </w:numPr>
+      </w:pPr>
+      <w:r>
+        <w:t>Channel reallocations and</w:t>
+      </w:r>
+    </w:p>
+    <w:p>
+      <w:pPr>
+        <w:pStyle w:val="ListParagraph"/>
+        <w:numPr>
+          <w:ilvl w:val="0"/>
+          <w:numId w:val="1"/>
+        </w:numPr>
+      </w:pPr>
+      <w:r>
+        <w:t>Incorrect CAC optimization efforts</w:t>
+      </w:r>
+    </w:p>
+    <w:p>
+      <w:pPr>
+        <w:rPr>
+          <w:b/>
+        </w:rPr>
+      </w:pPr>
+      <w:r>
+        <w:rPr>
+          <w:b/>
+        </w:rPr>
+        <w:t>Decision Interpretation</w:t>
+      </w:r>
+    </w:p>
+    <w:p>
+      <w:pPr>
+        <w:rPr>
+          <w:b/>
+        </w:rPr>
+      </w:pPr>
+      <w:bookmarkStart w:id="0" w:name="_GoBack"/>
+      <w:bookmarkEnd w:id="0"/>
+    </w:p>
+    <w:p>
+      <w:pPr>
+        <w:rPr>
+          <w:b/>
+        </w:rPr>
+      </w:pPr>
+    </w:p>
+    <w:p>
+      <w:pPr>
+        <w:rPr>
+          <w:b/>
+        </w:rPr>
+      </w:pPr>
+      <w:r>
+        <w:rPr>
+          <w:b/>
+        </w:rPr>
+        <w:t>Recommendation</w:t>
+      </w:r>
+    </w:p>
+    <w:p>
+      <w:pPr>
+        <w:pStyle w:val="Heading3"/>
+        <w:rPr>
+          <w:rFonts w:asciiTheme="minorHAnsi" w:hAnsiTheme="minorHAnsi" w:cstheme="minorHAnsi"/>
+          <w:b/>
+          <w:sz w:val="22"/>
+          <w:szCs w:val="22"/>
+        </w:rPr>
+      </w:pPr>
+      <w:r>
+        <w:rPr>
+          <w:rFonts w:asciiTheme="minorHAnsi" w:hAnsiTheme="minorHAnsi" w:cstheme="minorHAnsi"/>
+          <w:b/>
+          <w:sz w:val="22"/>
+          <w:szCs w:val="22"/>
+        </w:rPr>
+        <w:lastRenderedPageBreak/>
+        <w:t>1. Introduce Activation Metrics as Core KPIs</w:t>
+      </w:r>
+    </w:p>
+    <w:p>
+      <w:pPr>
+        <w:pStyle w:val="NormalWeb"/>
+        <w:rPr>
+          <w:rFonts w:asciiTheme="minorHAnsi" w:hAnsiTheme="minorHAnsi" w:cstheme="minorHAnsi"/>
+          <w:sz w:val="22"/>
+          <w:szCs w:val="22"/>
+        </w:rPr>
+      </w:pPr>
+      <w:r>
+        <w:rPr>
+          <w:rFonts w:asciiTheme="minorHAnsi" w:hAnsiTheme="minorHAnsi" w:cstheme="minorHAnsi"/>
+          <w:sz w:val="22"/>
+          <w:szCs w:val="22"/>
+        </w:rPr>
+        <w:t>Track second-purchase conversion rate as a primary acquisition success metric rather than initial revenue.</w:t>
+      </w:r>
+    </w:p>
+    <w:p>
+      <w:pPr>
+        <w:pStyle w:val="Heading3"/>
+        <w:rPr>
+          <w:rFonts w:asciiTheme="minorHAnsi" w:hAnsiTheme="minorHAnsi" w:cstheme="minorHAnsi"/>
+          <w:b/>
+          <w:sz w:val="22"/>
+          <w:szCs w:val="22"/>
+        </w:rPr>
+      </w:pPr>
+      <w:r>
+        <w:rPr>
+          <w:rFonts w:asciiTheme="minorHAnsi" w:hAnsiTheme="minorHAnsi" w:cstheme="minorHAnsi"/>
+          <w:b/>
+          <w:sz w:val="22"/>
+          <w:szCs w:val="22"/>
+        </w:rPr>
+        <w:t>2. Strengthen Early Lifecycle Engagement</w:t>
+      </w:r>
+    </w:p>
+    <w:p>
+      <w:pPr>
+        <w:pStyle w:val="NormalWeb"/>
+        <w:rPr>
+          <w:rFonts w:asciiTheme="minorHAnsi" w:hAnsiTheme="minorHAnsi" w:cstheme="minorHAnsi"/>
+          <w:sz w:val="22"/>
+          <w:szCs w:val="22"/>
+        </w:rPr>
+      </w:pPr>
+      <w:r>
+        <w:rPr>
+          <w:rFonts w:asciiTheme="minorHAnsi" w:hAnsiTheme="minorHAnsi" w:cstheme="minorHAnsi"/>
+          <w:sz w:val="22"/>
+          <w:szCs w:val="22"/>
+        </w:rPr>
+        <w:t>Focus interventions within the first 7–30 days after purchase:</w:t>
+      </w:r>
+    </w:p>
+    <w:p>
+      <w:pPr>
+        <w:pStyle w:val="NormalWeb"/>
+        <w:numPr>
+          <w:ilvl w:val="0"/>
+          <w:numId w:val="3"/>
+        </w:numPr>
+        <w:rPr>
+          <w:rFonts w:asciiTheme="minorHAnsi" w:hAnsiTheme="minorHAnsi" w:cstheme="minorHAnsi"/>
+          <w:sz w:val="22"/>
+          <w:szCs w:val="22"/>
+        </w:rPr>
+      </w:pPr>
+      <w:r>
+        <w:rPr>
+          <w:rFonts w:asciiTheme="minorHAnsi" w:hAnsiTheme="minorHAnsi" w:cstheme="minorHAnsi"/>
+          <w:sz w:val="22"/>
+          <w:szCs w:val="22"/>
+        </w:rPr>
+        <w:t>personalized follow-up communication</w:t>
+      </w:r>
+    </w:p>
+    <w:p>
+      <w:pPr>
+        <w:pStyle w:val="NormalWeb"/>
+        <w:numPr>
+          <w:ilvl w:val="0"/>
+          <w:numId w:val="3"/>
+        </w:numPr>
+        <w:rPr>
+          <w:rFonts w:asciiTheme="minorHAnsi" w:hAnsiTheme="minorHAnsi" w:cstheme="minorHAnsi"/>
+          <w:sz w:val="22"/>
+          <w:szCs w:val="22"/>
+        </w:rPr>
+      </w:pPr>
+      <w:r>
+        <w:rPr>
+          <w:rFonts w:asciiTheme="minorHAnsi" w:hAnsiTheme="minorHAnsi" w:cstheme="minorHAnsi"/>
+          <w:sz w:val="22"/>
+          <w:szCs w:val="22"/>
+        </w:rPr>
+        <w:t>product discovery reinforcement</w:t>
+      </w:r>
+    </w:p>
+    <w:p>
+      <w:pPr>
+        <w:pStyle w:val="NormalWeb"/>
+        <w:numPr>
+          <w:ilvl w:val="0"/>
+          <w:numId w:val="3"/>
+        </w:numPr>
+        <w:rPr>
+          <w:rFonts w:asciiTheme="minorHAnsi" w:hAnsiTheme="minorHAnsi" w:cstheme="minorHAnsi"/>
+          <w:sz w:val="22"/>
+          <w:szCs w:val="22"/>
+        </w:rPr>
+      </w:pPr>
+      <w:r>
+        <w:rPr>
+          <w:rFonts w:asciiTheme="minorHAnsi" w:hAnsiTheme="minorHAnsi" w:cstheme="minorHAnsi"/>
+          <w:sz w:val="22"/>
+          <w:szCs w:val="22"/>
+        </w:rPr>
+        <w:t>targeted retention incentives.</w:t>
+      </w:r>
+    </w:p>
+    <w:p>
+      <w:pPr>
+        <w:pStyle w:val="Heading3"/>
+        <w:rPr>
+          <w:rFonts w:asciiTheme="minorHAnsi" w:hAnsiTheme="minorHAnsi" w:cstheme="minorHAnsi"/>
+          <w:b/>
+          <w:sz w:val="22"/>
+          <w:szCs w:val="22"/>
+        </w:rPr>
+      </w:pPr>
+      <w:r>
+        <w:rPr>
+          <w:rFonts w:asciiTheme="minorHAnsi" w:hAnsiTheme="minorHAnsi" w:cstheme="minorHAnsi"/>
+          <w:b/>
+          <w:sz w:val="22"/>
+          <w:szCs w:val="22"/>
+        </w:rPr>
+        <w:t>3. Evaluate Acquisition by Behavioral Outcomes</w:t>
+      </w:r>
+    </w:p>
+    <w:p>
+      <w:pPr>
+        <w:pStyle w:val="NormalWeb"/>
+        <w:rPr>
+          <w:rFonts w:asciiTheme="minorHAnsi" w:hAnsiTheme="minorHAnsi" w:cstheme="minorHAnsi"/>
+          <w:sz w:val="22"/>
+          <w:szCs w:val="22"/>
+        </w:rPr>
+      </w:pPr>
+      <w:r>
+        <w:rPr>
+          <w:rFonts w:asciiTheme="minorHAnsi" w:hAnsiTheme="minorHAnsi" w:cstheme="minorHAnsi"/>
+          <w:sz w:val="22"/>
+          <w:szCs w:val="22"/>
+        </w:rPr>
+        <w:t>Optimize campaigns based on repeat purchase formation rather than first-order conversion alone.</w:t>
+      </w:r>
+    </w:p>
     <w:p/>
     <w:sectPr>
       <w:pgSz w:w="12240" w:h="15840"/>
@@ -836,6 +1328,244 @@
 <file path=word/numbering.xml><?xml version="1.0" encoding="utf-8"?>
 <w:numbering xmlns:wpc="http://schemas.microsoft.com/office/word/2010/wordprocessingCanvas" xmlns:cx="http://schemas.microsoft.com/office/drawing/2014/chartex" xmlns:cx1="http://schemas.microsoft.com/office/drawing/2015/9/8/chartex" xmlns:mc="http://schemas.openxmlformats.org/markup-compatibility/2006" xmlns:o="urn:schemas-microsoft-com:office:office" xmlns:r="http://schemas.openxmlformats.org/officeDocument/2006/relationships" xmlns:m="http://schemas.openxmlformats.org/officeDocument/2006/math" xmlns:v="urn:schemas-microsoft-com:vml" xmlns:wp14="http://schemas.microsoft.com/office/word/2010/wordprocessingDrawing" xmlns:wp="http://schemas.openxmlformats.org/drawingml/2006/wordprocessingDrawing" xmlns:w10="urn:schemas-microsoft-com:office:word" xmlns:w="http://schemas.openxmlformats.org/wordprocessingml/2006/main" xmlns:w14="http://schemas.microsoft.com/office/word/2010/wordml" xmlns:w15="http://schemas.microsoft.com/office/word/2012/wordml" xmlns:w16se="http://schemas.microsoft.com/office/word/2015/wordml/symex" xmlns:wpg="http://schemas.microsoft.com/office/word/2010/wordprocessingGroup" xmlns:wpi="http://schemas.microsoft.com/office/word/2010/wordprocessingInk" xmlns:wne="http://schemas.microsoft.com/office/word/2006/wordml" xmlns:wps="http://schemas.microsoft.com/office/word/2010/wordprocessingShape" mc:Ignorable="w14 w15 w16se wp14">
   <w:abstractNum w:abstractNumId="0" w15:restartNumberingAfterBreak="0">
+    <w:nsid w:val="123F1F95"/>
+    <w:multiLevelType w:val="multilevel"/>
+    <w:tmpl w:val="835A9162"/>
+    <w:lvl w:ilvl="0">
+      <w:start w:val="1"/>
+      <w:numFmt w:val="bullet"/>
+      <w:lvlText w:val=""/>
+      <w:lvlJc w:val="left"/>
+      <w:pPr>
+        <w:tabs>
+          <w:tab w:val="num" w:pos="720"/>
+        </w:tabs>
+        <w:ind w:left="720" w:hanging="360"/>
+      </w:pPr>
+      <w:rPr>
+        <w:rFonts w:ascii="Symbol" w:hAnsi="Symbol" w:hint="default"/>
+        <w:sz w:val="20"/>
+      </w:rPr>
+    </w:lvl>
+    <w:lvl w:ilvl="1" w:tentative="1">
+      <w:start w:val="1"/>
+      <w:numFmt w:val="bullet"/>
+      <w:lvlText w:val="o"/>
+      <w:lvlJc w:val="left"/>
+      <w:pPr>
+        <w:tabs>
+          <w:tab w:val="num" w:pos="1440"/>
+        </w:tabs>
+        <w:ind w:left="1440" w:hanging="360"/>
+      </w:pPr>
+      <w:rPr>
+        <w:rFonts w:ascii="Courier New" w:hAnsi="Courier New" w:hint="default"/>
+        <w:sz w:val="20"/>
+      </w:rPr>
+    </w:lvl>
+    <w:lvl w:ilvl="2" w:tentative="1">
+      <w:start w:val="1"/>
+      <w:numFmt w:val="bullet"/>
+      <w:lvlText w:val=""/>
+      <w:lvlJc w:val="left"/>
+      <w:pPr>
+        <w:tabs>
+          <w:tab w:val="num" w:pos="2160"/>
+        </w:tabs>
+        <w:ind w:left="2160" w:hanging="360"/>
+      </w:pPr>
+      <w:rPr>
+        <w:rFonts w:ascii="Wingdings" w:hAnsi="Wingdings" w:hint="default"/>
+        <w:sz w:val="20"/>
+      </w:rPr>
+    </w:lvl>
+    <w:lvl w:ilvl="3" w:tentative="1">
+      <w:start w:val="1"/>
+      <w:numFmt w:val="bullet"/>
+      <w:lvlText w:val=""/>
+      <w:lvlJc w:val="left"/>
+      <w:pPr>
+        <w:tabs>
+          <w:tab w:val="num" w:pos="2880"/>
+        </w:tabs>
+        <w:ind w:left="2880" w:hanging="360"/>
+      </w:pPr>
+      <w:rPr>
+        <w:rFonts w:ascii="Wingdings" w:hAnsi="Wingdings" w:hint="default"/>
+        <w:sz w:val="20"/>
+      </w:rPr>
+    </w:lvl>
+    <w:lvl w:ilvl="4" w:tentative="1">
+      <w:start w:val="1"/>
+      <w:numFmt w:val="bullet"/>
+      <w:lvlText w:val=""/>
+      <w:lvlJc w:val="left"/>
+      <w:pPr>
+        <w:tabs>
+          <w:tab w:val="num" w:pos="3600"/>
+        </w:tabs>
+        <w:ind w:left="3600" w:hanging="360"/>
+      </w:pPr>
+      <w:rPr>
+        <w:rFonts w:ascii="Wingdings" w:hAnsi="Wingdings" w:hint="default"/>
+        <w:sz w:val="20"/>
+      </w:rPr>
+    </w:lvl>
+    <w:lvl w:ilvl="5" w:tentative="1">
+      <w:start w:val="1"/>
+      <w:numFmt w:val="bullet"/>
+      <w:lvlText w:val=""/>
+      <w:lvlJc w:val="left"/>
+      <w:pPr>
+        <w:tabs>
+          <w:tab w:val="num" w:pos="4320"/>
+        </w:tabs>
+        <w:ind w:left="4320" w:hanging="360"/>
+      </w:pPr>
+      <w:rPr>
+        <w:rFonts w:ascii="Wingdings" w:hAnsi="Wingdings" w:hint="default"/>
+        <w:sz w:val="20"/>
+      </w:rPr>
+    </w:lvl>
+    <w:lvl w:ilvl="6" w:tentative="1">
+      <w:start w:val="1"/>
+      <w:numFmt w:val="bullet"/>
+      <w:lvlText w:val=""/>
+      <w:lvlJc w:val="left"/>
+      <w:pPr>
+        <w:tabs>
+          <w:tab w:val="num" w:pos="5040"/>
+        </w:tabs>
+        <w:ind w:left="5040" w:hanging="360"/>
+      </w:pPr>
+      <w:rPr>
+        <w:rFonts w:ascii="Wingdings" w:hAnsi="Wingdings" w:hint="default"/>
+        <w:sz w:val="20"/>
+      </w:rPr>
+    </w:lvl>
+    <w:lvl w:ilvl="7" w:tentative="1">
+      <w:start w:val="1"/>
+      <w:numFmt w:val="bullet"/>
+      <w:lvlText w:val=""/>
+      <w:lvlJc w:val="left"/>
+      <w:pPr>
+        <w:tabs>
+          <w:tab w:val="num" w:pos="5760"/>
+        </w:tabs>
+        <w:ind w:left="5760" w:hanging="360"/>
+      </w:pPr>
+      <w:rPr>
+        <w:rFonts w:ascii="Wingdings" w:hAnsi="Wingdings" w:hint="default"/>
+        <w:sz w:val="20"/>
+      </w:rPr>
+    </w:lvl>
+    <w:lvl w:ilvl="8" w:tentative="1">
+      <w:start w:val="1"/>
+      <w:numFmt w:val="bullet"/>
+      <w:lvlText w:val=""/>
+      <w:lvlJc w:val="left"/>
+      <w:pPr>
+        <w:tabs>
+          <w:tab w:val="num" w:pos="6480"/>
+        </w:tabs>
+        <w:ind w:left="6480" w:hanging="360"/>
+      </w:pPr>
+      <w:rPr>
+        <w:rFonts w:ascii="Wingdings" w:hAnsi="Wingdings" w:hint="default"/>
+        <w:sz w:val="20"/>
+      </w:rPr>
+    </w:lvl>
+  </w:abstractNum>
+  <w:abstractNum w:abstractNumId="1" w15:restartNumberingAfterBreak="0">
+    <w:nsid w:val="2DC47A7E"/>
+    <w:multiLevelType w:val="hybridMultilevel"/>
+    <w:tmpl w:val="7B82A070"/>
+    <w:lvl w:ilvl="0" w:tplc="0409000F">
+      <w:start w:val="1"/>
+      <w:numFmt w:val="decimal"/>
+      <w:lvlText w:val="%1."/>
+      <w:lvlJc w:val="left"/>
+      <w:pPr>
+        <w:ind w:left="720" w:hanging="360"/>
+      </w:pPr>
+      <w:rPr>
+        <w:rFonts w:hint="default"/>
+      </w:rPr>
+    </w:lvl>
+    <w:lvl w:ilvl="1" w:tplc="04090019" w:tentative="1">
+      <w:start w:val="1"/>
+      <w:numFmt w:val="lowerLetter"/>
+      <w:lvlText w:val="%2."/>
+      <w:lvlJc w:val="left"/>
+      <w:pPr>
+        <w:ind w:left="1440" w:hanging="360"/>
+      </w:pPr>
+    </w:lvl>
+    <w:lvl w:ilvl="2" w:tplc="0409001B" w:tentative="1">
+      <w:start w:val="1"/>
+      <w:numFmt w:val="lowerRoman"/>
+      <w:lvlText w:val="%3."/>
+      <w:lvlJc w:val="right"/>
+      <w:pPr>
+        <w:ind w:left="2160" w:hanging="180"/>
+      </w:pPr>
+    </w:lvl>
+    <w:lvl w:ilvl="3" w:tplc="0409000F" w:tentative="1">
+      <w:start w:val="1"/>
+      <w:numFmt w:val="decimal"/>
+      <w:lvlText w:val="%4."/>
+      <w:lvlJc w:val="left"/>
+      <w:pPr>
+        <w:ind w:left="2880" w:hanging="360"/>
+      </w:pPr>
+    </w:lvl>
+    <w:lvl w:ilvl="4" w:tplc="04090019" w:tentative="1">
+      <w:start w:val="1"/>
+      <w:numFmt w:val="lowerLetter"/>
+      <w:lvlText w:val="%5."/>
+      <w:lvlJc w:val="left"/>
+      <w:pPr>
+        <w:ind w:left="3600" w:hanging="360"/>
+      </w:pPr>
+    </w:lvl>
+    <w:lvl w:ilvl="5" w:tplc="0409001B" w:tentative="1">
+      <w:start w:val="1"/>
+      <w:numFmt w:val="lowerRoman"/>
+      <w:lvlText w:val="%6."/>
+      <w:lvlJc w:val="right"/>
+      <w:pPr>
+        <w:ind w:left="4320" w:hanging="180"/>
+      </w:pPr>
+    </w:lvl>
+    <w:lvl w:ilvl="6" w:tplc="0409000F" w:tentative="1">
+      <w:start w:val="1"/>
+      <w:numFmt w:val="decimal"/>
+      <w:lvlText w:val="%7."/>
+      <w:lvlJc w:val="left"/>
+      <w:pPr>
+        <w:ind w:left="5040" w:hanging="360"/>
+      </w:pPr>
+    </w:lvl>
+    <w:lvl w:ilvl="7" w:tplc="04090019" w:tentative="1">
+      <w:start w:val="1"/>
+      <w:numFmt w:val="lowerLetter"/>
+      <w:lvlText w:val="%8."/>
+      <w:lvlJc w:val="left"/>
+      <w:pPr>
+        <w:ind w:left="5760" w:hanging="360"/>
+      </w:pPr>
+    </w:lvl>
+    <w:lvl w:ilvl="8" w:tplc="0409001B" w:tentative="1">
+      <w:start w:val="1"/>
+      <w:numFmt w:val="lowerRoman"/>
+      <w:lvlText w:val="%9."/>
+      <w:lvlJc w:val="right"/>
+      <w:pPr>
+        <w:ind w:left="6480" w:hanging="180"/>
+      </w:pPr>
+    </w:lvl>
+  </w:abstractNum>
+  <w:abstractNum w:abstractNumId="2" w15:restartNumberingAfterBreak="0">
     <w:nsid w:val="77375A4A"/>
     <w:multiLevelType w:val="hybridMultilevel"/>
     <w:tmpl w:val="15608726"/>
@@ -948,6 +1678,12 @@
     </w:lvl>
   </w:abstractNum>
   <w:num w:numId="1">
+    <w:abstractNumId w:val="2"/>
+  </w:num>
+  <w:num w:numId="2">
+    <w:abstractNumId w:val="1"/>
+  </w:num>
+  <w:num w:numId="3">
     <w:abstractNumId w:val="0"/>
   </w:num>
 </w:numbering>
@@ -1347,9 +2083,33 @@
     <w:name w:val="Normal"/>
     <w:qFormat/>
   </w:style>
+  <w:style w:type="paragraph" w:styleId="Heading3">
+    <w:name w:val="heading 3"/>
+    <w:basedOn w:val="Normal"/>
+    <w:next w:val="Normal"/>
+    <w:link w:val="Heading3Char"/>
+    <w:uiPriority w:val="9"/>
+    <w:semiHidden/>
+    <w:unhideWhenUsed/>
+    <w:qFormat/>
+    <w:rsid w:val="007F1DBB"/>
+    <w:pPr>
+      <w:keepNext/>
+      <w:keepLines/>
+      <w:spacing w:before="40" w:after="0"/>
+      <w:outlineLvl w:val="2"/>
+    </w:pPr>
+    <w:rPr>
+      <w:rFonts w:asciiTheme="majorHAnsi" w:eastAsiaTheme="majorEastAsia" w:hAnsiTheme="majorHAnsi" w:cstheme="majorBidi"/>
+      <w:color w:val="1F4D78" w:themeColor="accent1" w:themeShade="7F"/>
+      <w:sz w:val="24"/>
+      <w:szCs w:val="24"/>
+    </w:rPr>
+  </w:style>
   <w:style w:type="character" w:default="1" w:styleId="DefaultParagraphFont">
     <w:name w:val="Default Paragraph Font"/>
     <w:uiPriority w:val="1"/>
+    <w:semiHidden/>
     <w:unhideWhenUsed/>
   </w:style>
   <w:style w:type="table" w:default="1" w:styleId="TableNormal">
@@ -1443,6 +2203,20 @@
       <w:ind w:left="720"/>
       <w:contextualSpacing/>
     </w:pPr>
+  </w:style>
+  <w:style w:type="character" w:customStyle="1" w:styleId="Heading3Char">
+    <w:name w:val="Heading 3 Char"/>
+    <w:basedOn w:val="DefaultParagraphFont"/>
+    <w:link w:val="Heading3"/>
+    <w:uiPriority w:val="9"/>
+    <w:semiHidden/>
+    <w:rsid w:val="007F1DBB"/>
+    <w:rPr>
+      <w:rFonts w:asciiTheme="majorHAnsi" w:eastAsiaTheme="majorEastAsia" w:hAnsiTheme="majorHAnsi" w:cstheme="majorBidi"/>
+      <w:color w:val="1F4D78" w:themeColor="accent1" w:themeShade="7F"/>
+      <w:sz w:val="24"/>
+      <w:szCs w:val="24"/>
+    </w:rPr>
   </w:style>
 </w:styles>
 </file>

</xml_diff>